<commit_message>
got test for the sound on raspberry pi again
</commit_message>
<xml_diff>
--- a/Speech To Text Manual.docx
+++ b/Speech To Text Manual.docx
@@ -127,8 +127,18 @@
           <w:szCs w:val="24"/>
           <w:lang w:val="en-US"/>
         </w:rPr>
-        <w:t xml:space="preserve"> using vosk</w:t>
-      </w:r>
+        <w:t xml:space="preserve"> using </w:t>
+      </w:r>
+      <w:proofErr w:type="spellStart"/>
+      <w:r>
+        <w:rPr>
+          <w:sz w:val="24"/>
+          <w:szCs w:val="24"/>
+          <w:lang w:val="en-US"/>
+        </w:rPr>
+        <w:t>vosk</w:t>
+      </w:r>
+      <w:proofErr w:type="spellEnd"/>
       <w:r>
         <w:rPr>
           <w:sz w:val="24"/>
@@ -375,8 +385,18 @@
           <w:szCs w:val="24"/>
           <w:lang w:val="en-US"/>
         </w:rPr>
-        <w:t>11.9 inche</w:t>
-      </w:r>
+        <w:t xml:space="preserve">11.9 </w:t>
+      </w:r>
+      <w:proofErr w:type="spellStart"/>
+      <w:r>
+        <w:rPr>
+          <w:sz w:val="24"/>
+          <w:szCs w:val="24"/>
+          <w:lang w:val="en-US"/>
+        </w:rPr>
+        <w:t>inche</w:t>
+      </w:r>
+      <w:proofErr w:type="spellEnd"/>
       <w:r>
         <w:rPr>
           <w:sz w:val="24"/>
@@ -553,13 +573,23 @@
         </w:rPr>
         <w:t xml:space="preserve">16 GB &lt; microSD card: The </w:t>
       </w:r>
-      <w:r>
-        <w:rPr>
-          <w:sz w:val="24"/>
-          <w:szCs w:val="24"/>
-          <w:lang w:val="en-US"/>
-        </w:rPr>
-        <w:t xml:space="preserve">micro SD card stores the operating system and the application </w:t>
+      <w:proofErr w:type="gramStart"/>
+      <w:r>
+        <w:rPr>
+          <w:sz w:val="24"/>
+          <w:szCs w:val="24"/>
+          <w:lang w:val="en-US"/>
+        </w:rPr>
+        <w:t>micro SD</w:t>
+      </w:r>
+      <w:proofErr w:type="gramEnd"/>
+      <w:r>
+        <w:rPr>
+          <w:sz w:val="24"/>
+          <w:szCs w:val="24"/>
+          <w:lang w:val="en-US"/>
+        </w:rPr>
+        <w:t xml:space="preserve"> card stores the operating system and the application </w:t>
       </w:r>
       <w:r>
         <w:rPr>
@@ -694,15 +724,6 @@
     <w:p>
       <w:pPr>
         <w:rPr>
-          <w:sz w:val="24"/>
-          <w:szCs w:val="24"/>
-          <w:lang w:val="en-US"/>
-        </w:rPr>
-      </w:pPr>
-    </w:p>
-    <w:p>
-      <w:pPr>
-        <w:rPr>
           <w:b/>
           <w:bCs/>
           <w:sz w:val="24"/>
@@ -720,6 +741,7 @@
           <w:u w:val="single"/>
           <w:lang w:val="en-US"/>
         </w:rPr>
+        <w:lastRenderedPageBreak/>
         <w:t>Assembly</w:t>
       </w:r>
       <w:r>
@@ -802,7 +824,25 @@
           <w:szCs w:val="24"/>
           <w:lang w:val="en-US"/>
         </w:rPr>
-        <w:t>raspberry pi.</w:t>
+        <w:t xml:space="preserve">raspberry </w:t>
+      </w:r>
+      <w:proofErr w:type="gramStart"/>
+      <w:r>
+        <w:rPr>
+          <w:sz w:val="24"/>
+          <w:szCs w:val="24"/>
+          <w:lang w:val="en-US"/>
+        </w:rPr>
+        <w:t>pi</w:t>
+      </w:r>
+      <w:proofErr w:type="gramEnd"/>
+      <w:r>
+        <w:rPr>
+          <w:sz w:val="24"/>
+          <w:szCs w:val="24"/>
+          <w:lang w:val="en-US"/>
+        </w:rPr>
+        <w:t>.</w:t>
       </w:r>
       <w:r>
         <w:rPr>
@@ -955,7 +995,6 @@
         <w:rPr>
           <w:noProof/>
         </w:rPr>
-        <w:lastRenderedPageBreak/>
         <w:drawing>
           <wp:inline distT="0" distB="0" distL="0" distR="0" wp14:anchorId="5B1C7C86" wp14:editId="3EFA23A6">
             <wp:extent cx="4489317" cy="2705100"/>
@@ -1025,7 +1064,26 @@
           <w:szCs w:val="24"/>
           <w:lang w:val="en-US"/>
         </w:rPr>
-        <w:t>The LCD screen is then powered by a micro-USB to USB-B cable. The micro-USB end connects to the LCD screen and the USB-B end connects to the top USB 2.0 port on the raspberry pi which is indicated by a black port.</w:t>
+        <w:lastRenderedPageBreak/>
+        <w:t xml:space="preserve">The LCD screen is then powered by a micro-USB to USB-B cable. The micro-USB end connects to the LCD screen and the USB-B end connects to the top USB 2.0 port on the raspberry </w:t>
+      </w:r>
+      <w:proofErr w:type="gramStart"/>
+      <w:r>
+        <w:rPr>
+          <w:sz w:val="24"/>
+          <w:szCs w:val="24"/>
+          <w:lang w:val="en-US"/>
+        </w:rPr>
+        <w:t>pi</w:t>
+      </w:r>
+      <w:proofErr w:type="gramEnd"/>
+      <w:r>
+        <w:rPr>
+          <w:sz w:val="24"/>
+          <w:szCs w:val="24"/>
+          <w:lang w:val="en-US"/>
+        </w:rPr>
+        <w:t xml:space="preserve"> which is indicated by a black port.</w:t>
       </w:r>
     </w:p>
     <w:p>
@@ -1093,7 +1151,9 @@
         <w:ind w:left="720"/>
       </w:pPr>
       <w:r>
-        <w:lastRenderedPageBreak/>
+        <w:rPr>
+          <w:noProof/>
+        </w:rPr>
         <w:drawing>
           <wp:inline distT="0" distB="0" distL="0" distR="0" wp14:anchorId="24EE65FD" wp14:editId="7442A3CC">
             <wp:extent cx="5013133" cy="3352800"/>
@@ -1183,8 +1243,73 @@
           <w:szCs w:val="24"/>
           <w:lang w:val="en-US"/>
         </w:rPr>
-        <w:t>Using the HDMI to micro HDMI connector. Insert the HDMI end into the waveshare screen and the micro HDMI end into the raspberry pi</w:t>
-      </w:r>
+        <w:lastRenderedPageBreak/>
+        <w:t xml:space="preserve">Using the HDMI to </w:t>
+      </w:r>
+      <w:proofErr w:type="gramStart"/>
+      <w:r>
+        <w:rPr>
+          <w:sz w:val="24"/>
+          <w:szCs w:val="24"/>
+          <w:lang w:val="en-US"/>
+        </w:rPr>
+        <w:t>micro HDMI</w:t>
+      </w:r>
+      <w:proofErr w:type="gramEnd"/>
+      <w:r>
+        <w:rPr>
+          <w:sz w:val="24"/>
+          <w:szCs w:val="24"/>
+          <w:lang w:val="en-US"/>
+        </w:rPr>
+        <w:t xml:space="preserve"> connector. Insert the </w:t>
+      </w:r>
+      <w:proofErr w:type="gramStart"/>
+      <w:r>
+        <w:rPr>
+          <w:sz w:val="24"/>
+          <w:szCs w:val="24"/>
+          <w:lang w:val="en-US"/>
+        </w:rPr>
+        <w:t>HDMI end</w:t>
+      </w:r>
+      <w:proofErr w:type="gramEnd"/>
+      <w:r>
+        <w:rPr>
+          <w:sz w:val="24"/>
+          <w:szCs w:val="24"/>
+          <w:lang w:val="en-US"/>
+        </w:rPr>
+        <w:t xml:space="preserve"> into the waveshare screen and the </w:t>
+      </w:r>
+      <w:proofErr w:type="gramStart"/>
+      <w:r>
+        <w:rPr>
+          <w:sz w:val="24"/>
+          <w:szCs w:val="24"/>
+          <w:lang w:val="en-US"/>
+        </w:rPr>
+        <w:t>micro HDMI</w:t>
+      </w:r>
+      <w:proofErr w:type="gramEnd"/>
+      <w:r>
+        <w:rPr>
+          <w:sz w:val="24"/>
+          <w:szCs w:val="24"/>
+          <w:lang w:val="en-US"/>
+        </w:rPr>
+        <w:t xml:space="preserve"> end into the raspberry </w:t>
+      </w:r>
+      <w:proofErr w:type="gramStart"/>
+      <w:r>
+        <w:rPr>
+          <w:sz w:val="24"/>
+          <w:szCs w:val="24"/>
+          <w:lang w:val="en-US"/>
+        </w:rPr>
+        <w:t>pi</w:t>
+      </w:r>
+      <w:proofErr w:type="gramEnd"/>
       <w:r>
         <w:rPr>
           <w:sz w:val="24"/>
@@ -1282,15 +1407,69 @@
           <w:szCs w:val="24"/>
           <w:lang w:val="en-US"/>
         </w:rPr>
-        <w:t xml:space="preserve">The microphone is then connected to the raspberry pi </w:t>
-      </w:r>
-      <w:r>
-        <w:rPr>
-          <w:sz w:val="24"/>
-          <w:szCs w:val="24"/>
-          <w:lang w:val="en-US"/>
-        </w:rPr>
-        <w:t xml:space="preserve">by USB-B. to connect it insert the USB-B part into the bottom </w:t>
+        <w:t xml:space="preserve">The microphone is then connected to the raspberry </w:t>
+      </w:r>
+      <w:proofErr w:type="gramStart"/>
+      <w:r>
+        <w:rPr>
+          <w:sz w:val="24"/>
+          <w:szCs w:val="24"/>
+          <w:lang w:val="en-US"/>
+        </w:rPr>
+        <w:t>pi</w:t>
+      </w:r>
+      <w:proofErr w:type="gramEnd"/>
+      <w:r>
+        <w:rPr>
+          <w:sz w:val="24"/>
+          <w:szCs w:val="24"/>
+          <w:lang w:val="en-US"/>
+        </w:rPr>
+        <w:t xml:space="preserve"> </w:t>
+      </w:r>
+      <w:r>
+        <w:rPr>
+          <w:sz w:val="24"/>
+          <w:szCs w:val="24"/>
+          <w:lang w:val="en-US"/>
+        </w:rPr>
+        <w:t xml:space="preserve">by USB-B. </w:t>
+      </w:r>
+      <w:proofErr w:type="gramStart"/>
+      <w:r>
+        <w:rPr>
+          <w:sz w:val="24"/>
+          <w:szCs w:val="24"/>
+          <w:lang w:val="en-US"/>
+        </w:rPr>
+        <w:t>to</w:t>
+      </w:r>
+      <w:proofErr w:type="gramEnd"/>
+      <w:r>
+        <w:rPr>
+          <w:sz w:val="24"/>
+          <w:szCs w:val="24"/>
+          <w:lang w:val="en-US"/>
+        </w:rPr>
+        <w:t xml:space="preserve"> connect </w:t>
+      </w:r>
+      <w:proofErr w:type="gramStart"/>
+      <w:r>
+        <w:rPr>
+          <w:sz w:val="24"/>
+          <w:szCs w:val="24"/>
+          <w:lang w:val="en-US"/>
+        </w:rPr>
+        <w:t>it</w:t>
+      </w:r>
+      <w:proofErr w:type="gramEnd"/>
+      <w:r>
+        <w:rPr>
+          <w:sz w:val="24"/>
+          <w:szCs w:val="24"/>
+          <w:lang w:val="en-US"/>
+        </w:rPr>
+        <w:t xml:space="preserve"> insert the USB-B part into the bottom </w:t>
       </w:r>
       <w:r>
         <w:rPr>
@@ -1318,7 +1497,6 @@
         <w:rPr>
           <w:noProof/>
         </w:rPr>
-        <w:lastRenderedPageBreak/>
         <w:drawing>
           <wp:inline distT="0" distB="0" distL="0" distR="0" wp14:anchorId="15EEC0FB" wp14:editId="12D6EADE">
             <wp:extent cx="3844559" cy="3977640"/>
@@ -1379,9 +1557,11 @@
       </w:pPr>
       <w:r>
         <w:rPr>
-          <w:sz w:val="24"/>
-          <w:szCs w:val="24"/>
-        </w:rPr>
+          <w:noProof/>
+          <w:sz w:val="24"/>
+          <w:szCs w:val="24"/>
+        </w:rPr>
+        <w:lastRenderedPageBreak/>
         <w:drawing>
           <wp:inline distT="0" distB="0" distL="0" distR="0" wp14:anchorId="7C93D4B2" wp14:editId="3F678EBF">
             <wp:extent cx="4259580" cy="2673160"/>
@@ -1511,7 +1691,6 @@
           <w:szCs w:val="24"/>
           <w:lang w:val="en-US"/>
         </w:rPr>
-        <w:lastRenderedPageBreak/>
         <w:t>Insert the device into the enclosure through the front of the enclosure.</w:t>
       </w:r>
     </w:p>
@@ -1603,7 +1782,79 @@
           <w:szCs w:val="24"/>
           <w:lang w:val="en-US"/>
         </w:rPr>
-        <w:t>To the power the entire device. A USB-C  power supply must be used. This power supply provides ~5V to the device. Plug the USB-C end into the raspberry pi and the plug into the wall.</w:t>
+        <w:t xml:space="preserve">To </w:t>
+      </w:r>
+      <w:proofErr w:type="gramStart"/>
+      <w:r>
+        <w:rPr>
+          <w:sz w:val="24"/>
+          <w:szCs w:val="24"/>
+          <w:lang w:val="en-US"/>
+        </w:rPr>
+        <w:t>the power</w:t>
+      </w:r>
+      <w:proofErr w:type="gramEnd"/>
+      <w:r>
+        <w:rPr>
+          <w:sz w:val="24"/>
+          <w:szCs w:val="24"/>
+          <w:lang w:val="en-US"/>
+        </w:rPr>
+        <w:t xml:space="preserve"> the entire device. A USB-</w:t>
+      </w:r>
+      <w:proofErr w:type="gramStart"/>
+      <w:r>
+        <w:rPr>
+          <w:sz w:val="24"/>
+          <w:szCs w:val="24"/>
+          <w:lang w:val="en-US"/>
+        </w:rPr>
+        <w:t>C  power</w:t>
+      </w:r>
+      <w:proofErr w:type="gramEnd"/>
+      <w:r>
+        <w:rPr>
+          <w:sz w:val="24"/>
+          <w:szCs w:val="24"/>
+          <w:lang w:val="en-US"/>
+        </w:rPr>
+        <w:t xml:space="preserve"> supply must be used. This power supply provides ~5V to the device. Plug the USB-C end into the raspberry </w:t>
+      </w:r>
+      <w:proofErr w:type="gramStart"/>
+      <w:r>
+        <w:rPr>
+          <w:sz w:val="24"/>
+          <w:szCs w:val="24"/>
+          <w:lang w:val="en-US"/>
+        </w:rPr>
+        <w:t>pi</w:t>
+      </w:r>
+      <w:proofErr w:type="gramEnd"/>
+      <w:r>
+        <w:rPr>
+          <w:sz w:val="24"/>
+          <w:szCs w:val="24"/>
+          <w:lang w:val="en-US"/>
+        </w:rPr>
+        <w:t xml:space="preserve"> and </w:t>
+      </w:r>
+      <w:proofErr w:type="gramStart"/>
+      <w:r>
+        <w:rPr>
+          <w:sz w:val="24"/>
+          <w:szCs w:val="24"/>
+          <w:lang w:val="en-US"/>
+        </w:rPr>
+        <w:t>the plug</w:t>
+      </w:r>
+      <w:proofErr w:type="gramEnd"/>
+      <w:r>
+        <w:rPr>
+          <w:sz w:val="24"/>
+          <w:szCs w:val="24"/>
+          <w:lang w:val="en-US"/>
+        </w:rPr>
+        <w:t xml:space="preserve"> into the wall.</w:t>
       </w:r>
     </w:p>
     <w:p>
@@ -1626,6 +1877,7 @@
       </w:pPr>
       <w:r>
         <w:rPr>
+          <w:noProof/>
           <w:sz w:val="24"/>
           <w:szCs w:val="24"/>
         </w:rPr>
@@ -1719,7 +1971,6 @@
           <w:u w:val="single"/>
           <w:lang w:val="en-US"/>
         </w:rPr>
-        <w:lastRenderedPageBreak/>
         <w:t>S</w:t>
       </w:r>
       <w:r>
@@ -2040,7 +2291,25 @@
           <w:szCs w:val="24"/>
           <w:lang w:val="en-US"/>
         </w:rPr>
-        <w:t>use the command “sudo apt install jwm”</w:t>
+        <w:t>use the command “</w:t>
+      </w:r>
+      <w:proofErr w:type="spellStart"/>
+      <w:r>
+        <w:rPr>
+          <w:sz w:val="24"/>
+          <w:szCs w:val="24"/>
+          <w:lang w:val="en-US"/>
+        </w:rPr>
+        <w:t>sudo</w:t>
+      </w:r>
+      <w:proofErr w:type="spellEnd"/>
+      <w:r>
+        <w:rPr>
+          <w:sz w:val="24"/>
+          <w:szCs w:val="24"/>
+          <w:lang w:val="en-US"/>
+        </w:rPr>
+        <w:t xml:space="preserve"> apt install jwm”</w:t>
       </w:r>
     </w:p>
     <w:p>
@@ -2066,13 +2335,23 @@
           <w:lang w:val="en-US"/>
         </w:rPr>
       </w:pPr>
-      <w:r>
-        <w:rPr>
-          <w:sz w:val="24"/>
-          <w:szCs w:val="24"/>
-          <w:lang w:val="en-US"/>
-        </w:rPr>
-        <w:t xml:space="preserve">PortAudio: this is a </w:t>
+      <w:proofErr w:type="spellStart"/>
+      <w:r>
+        <w:rPr>
+          <w:sz w:val="24"/>
+          <w:szCs w:val="24"/>
+          <w:lang w:val="en-US"/>
+        </w:rPr>
+        <w:t>PortAudio</w:t>
+      </w:r>
+      <w:proofErr w:type="spellEnd"/>
+      <w:r>
+        <w:rPr>
+          <w:sz w:val="24"/>
+          <w:szCs w:val="24"/>
+          <w:lang w:val="en-US"/>
+        </w:rPr>
+        <w:t xml:space="preserve">: this is a </w:t>
       </w:r>
       <w:r>
         <w:rPr>
@@ -2096,15 +2375,69 @@
           <w:szCs w:val="24"/>
           <w:lang w:val="en-US"/>
         </w:rPr>
-        <w:t xml:space="preserve">allows the raspberry pi to record audio </w:t>
-      </w:r>
-      <w:r>
-        <w:rPr>
-          <w:sz w:val="24"/>
-          <w:szCs w:val="24"/>
-          <w:lang w:val="en-US"/>
-        </w:rPr>
-        <w:t xml:space="preserve">using a micro phone. To install it use the command “sudo apt-get install </w:t>
+        <w:t xml:space="preserve">allows the raspberry </w:t>
+      </w:r>
+      <w:proofErr w:type="gramStart"/>
+      <w:r>
+        <w:rPr>
+          <w:sz w:val="24"/>
+          <w:szCs w:val="24"/>
+          <w:lang w:val="en-US"/>
+        </w:rPr>
+        <w:t>pi</w:t>
+      </w:r>
+      <w:proofErr w:type="gramEnd"/>
+      <w:r>
+        <w:rPr>
+          <w:sz w:val="24"/>
+          <w:szCs w:val="24"/>
+          <w:lang w:val="en-US"/>
+        </w:rPr>
+        <w:t xml:space="preserve"> to record audio </w:t>
+      </w:r>
+      <w:r>
+        <w:rPr>
+          <w:sz w:val="24"/>
+          <w:szCs w:val="24"/>
+          <w:lang w:val="en-US"/>
+        </w:rPr>
+        <w:t xml:space="preserve">using a </w:t>
+      </w:r>
+      <w:proofErr w:type="gramStart"/>
+      <w:r>
+        <w:rPr>
+          <w:sz w:val="24"/>
+          <w:szCs w:val="24"/>
+          <w:lang w:val="en-US"/>
+        </w:rPr>
+        <w:t>micro phone</w:t>
+      </w:r>
+      <w:proofErr w:type="gramEnd"/>
+      <w:r>
+        <w:rPr>
+          <w:sz w:val="24"/>
+          <w:szCs w:val="24"/>
+          <w:lang w:val="en-US"/>
+        </w:rPr>
+        <w:t>. To install it use the command “</w:t>
+      </w:r>
+      <w:proofErr w:type="spellStart"/>
+      <w:r>
+        <w:rPr>
+          <w:sz w:val="24"/>
+          <w:szCs w:val="24"/>
+          <w:lang w:val="en-US"/>
+        </w:rPr>
+        <w:t>sudo</w:t>
+      </w:r>
+      <w:proofErr w:type="spellEnd"/>
+      <w:r>
+        <w:rPr>
+          <w:sz w:val="24"/>
+          <w:szCs w:val="24"/>
+          <w:lang w:val="en-US"/>
+        </w:rPr>
+        <w:t xml:space="preserve"> apt-get install </w:t>
       </w:r>
       <w:r>
         <w:rPr>
@@ -2146,13 +2479,59 @@
           <w:lang w:val="en-US"/>
         </w:rPr>
       </w:pPr>
-      <w:r>
-        <w:rPr>
-          <w:sz w:val="24"/>
-          <w:szCs w:val="24"/>
-          <w:lang w:val="en-US"/>
-        </w:rPr>
-        <w:t>Lightdm: this will allow you to boot into jwm. To install use “sudo apt install lightdm”</w:t>
+      <w:proofErr w:type="spellStart"/>
+      <w:r>
+        <w:rPr>
+          <w:sz w:val="24"/>
+          <w:szCs w:val="24"/>
+          <w:lang w:val="en-US"/>
+        </w:rPr>
+        <w:t>Lightdm</w:t>
+      </w:r>
+      <w:proofErr w:type="spellEnd"/>
+      <w:r>
+        <w:rPr>
+          <w:sz w:val="24"/>
+          <w:szCs w:val="24"/>
+          <w:lang w:val="en-US"/>
+        </w:rPr>
+        <w:t>: this will allow you to boot into jwm. To install use “</w:t>
+      </w:r>
+      <w:proofErr w:type="spellStart"/>
+      <w:r>
+        <w:rPr>
+          <w:sz w:val="24"/>
+          <w:szCs w:val="24"/>
+          <w:lang w:val="en-US"/>
+        </w:rPr>
+        <w:t>sudo</w:t>
+      </w:r>
+      <w:proofErr w:type="spellEnd"/>
+      <w:r>
+        <w:rPr>
+          <w:sz w:val="24"/>
+          <w:szCs w:val="24"/>
+          <w:lang w:val="en-US"/>
+        </w:rPr>
+        <w:t xml:space="preserve"> apt install </w:t>
+      </w:r>
+      <w:proofErr w:type="spellStart"/>
+      <w:r>
+        <w:rPr>
+          <w:sz w:val="24"/>
+          <w:szCs w:val="24"/>
+          <w:lang w:val="en-US"/>
+        </w:rPr>
+        <w:t>lightdm</w:t>
+      </w:r>
+      <w:proofErr w:type="spellEnd"/>
+      <w:r>
+        <w:rPr>
+          <w:sz w:val="24"/>
+          <w:szCs w:val="24"/>
+          <w:lang w:val="en-US"/>
+        </w:rPr>
+        <w:t>”</w:t>
       </w:r>
     </w:p>
     <w:p>
@@ -2195,13 +2574,26 @@
           <w:lang w:val="en-US"/>
         </w:rPr>
       </w:pPr>
-      <w:r>
-        <w:rPr>
-          <w:sz w:val="24"/>
-          <w:szCs w:val="24"/>
-          <w:lang w:val="en-US"/>
-        </w:rPr>
-        <w:t xml:space="preserve">Sounddevice: This library takes advantage of the </w:t>
+      <w:proofErr w:type="spellStart"/>
+      <w:proofErr w:type="gramStart"/>
+      <w:r>
+        <w:rPr>
+          <w:sz w:val="24"/>
+          <w:szCs w:val="24"/>
+          <w:lang w:val="en-US"/>
+        </w:rPr>
+        <w:lastRenderedPageBreak/>
+        <w:t>Sounddevice</w:t>
+      </w:r>
+      <w:proofErr w:type="spellEnd"/>
+      <w:proofErr w:type="gramEnd"/>
+      <w:r>
+        <w:rPr>
+          <w:sz w:val="24"/>
+          <w:szCs w:val="24"/>
+          <w:lang w:val="en-US"/>
+        </w:rPr>
+        <w:t xml:space="preserve">: This library takes advantage of the </w:t>
       </w:r>
       <w:r>
         <w:rPr>
@@ -2524,14 +2916,34 @@
         </w:rPr>
         <w:t xml:space="preserve">-up via </w:t>
       </w:r>
-      <w:r>
-        <w:rPr>
-          <w:sz w:val="24"/>
-          <w:szCs w:val="24"/>
-          <w:lang w:val="en-US"/>
-        </w:rPr>
-        <w:t>the . jwmrc</w:t>
-      </w:r>
+      <w:proofErr w:type="gramStart"/>
+      <w:r>
+        <w:rPr>
+          <w:sz w:val="24"/>
+          <w:szCs w:val="24"/>
+          <w:lang w:val="en-US"/>
+        </w:rPr>
+        <w:t>the .</w:t>
+      </w:r>
+      <w:proofErr w:type="gramEnd"/>
+      <w:r>
+        <w:rPr>
+          <w:sz w:val="24"/>
+          <w:szCs w:val="24"/>
+          <w:lang w:val="en-US"/>
+        </w:rPr>
+        <w:t xml:space="preserve"> </w:t>
+      </w:r>
+      <w:proofErr w:type="spellStart"/>
+      <w:r>
+        <w:rPr>
+          <w:sz w:val="24"/>
+          <w:szCs w:val="24"/>
+          <w:lang w:val="en-US"/>
+        </w:rPr>
+        <w:t>jwmrc</w:t>
+      </w:r>
+      <w:proofErr w:type="spellEnd"/>
       <w:r>
         <w:rPr>
           <w:sz w:val="24"/>
@@ -2570,16 +2982,7 @@
           <w:szCs w:val="24"/>
           <w:lang w:val="en-US"/>
         </w:rPr>
-        <w:t xml:space="preserve">that tells jwm what to load when </w:t>
-      </w:r>
-      <w:r>
-        <w:rPr>
-          <w:sz w:val="24"/>
-          <w:szCs w:val="24"/>
-          <w:lang w:val="en-US"/>
-        </w:rPr>
-        <w:lastRenderedPageBreak/>
-        <w:t>starting up</w:t>
+        <w:t>that tells jwm what to load when starting up</w:t>
       </w:r>
       <w:r>
         <w:rPr>
@@ -2619,7 +3022,35 @@
           <w:szCs w:val="24"/>
           <w:lang w:val="en-US"/>
         </w:rPr>
-        <w:t xml:space="preserve">edit the ~/.jwmrc file and disable the </w:t>
+        <w:t>edit the ~</w:t>
+      </w:r>
+      <w:proofErr w:type="gramStart"/>
+      <w:r>
+        <w:rPr>
+          <w:sz w:val="24"/>
+          <w:szCs w:val="24"/>
+          <w:lang w:val="en-US"/>
+        </w:rPr>
+        <w:t>/.</w:t>
+      </w:r>
+      <w:proofErr w:type="spellStart"/>
+      <w:r>
+        <w:rPr>
+          <w:sz w:val="24"/>
+          <w:szCs w:val="24"/>
+          <w:lang w:val="en-US"/>
+        </w:rPr>
+        <w:t>jwmrc</w:t>
+      </w:r>
+      <w:proofErr w:type="spellEnd"/>
+      <w:proofErr w:type="gramEnd"/>
+      <w:r>
+        <w:rPr>
+          <w:sz w:val="24"/>
+          <w:szCs w:val="24"/>
+          <w:lang w:val="en-US"/>
+        </w:rPr>
+        <w:t xml:space="preserve"> file and disable the </w:t>
       </w:r>
       <w:r>
         <w:rPr>
@@ -2643,15 +3074,51 @@
           <w:szCs w:val="24"/>
           <w:lang w:val="en-US"/>
         </w:rPr>
-        <w:t>&lt;StartupCommand&gt;/home/pi</w:t>
-      </w:r>
-      <w:r>
-        <w:rPr>
-          <w:sz w:val="24"/>
-          <w:szCs w:val="24"/>
-          <w:lang w:val="en-US"/>
-        </w:rPr>
-        <w:t>/AI-chatbot/start.sh &amp;&lt;/StartupCommand&gt;</w:t>
+        <w:t>&lt;</w:t>
+      </w:r>
+      <w:proofErr w:type="spellStart"/>
+      <w:r>
+        <w:rPr>
+          <w:sz w:val="24"/>
+          <w:szCs w:val="24"/>
+          <w:lang w:val="en-US"/>
+        </w:rPr>
+        <w:t>StartupCommand</w:t>
+      </w:r>
+      <w:proofErr w:type="spellEnd"/>
+      <w:r>
+        <w:rPr>
+          <w:sz w:val="24"/>
+          <w:szCs w:val="24"/>
+          <w:lang w:val="en-US"/>
+        </w:rPr>
+        <w:t>&gt;/home/pi</w:t>
+      </w:r>
+      <w:r>
+        <w:rPr>
+          <w:sz w:val="24"/>
+          <w:szCs w:val="24"/>
+          <w:lang w:val="en-US"/>
+        </w:rPr>
+        <w:t>/AI-chatbot/start.sh &amp;&lt;/</w:t>
+      </w:r>
+      <w:proofErr w:type="spellStart"/>
+      <w:r>
+        <w:rPr>
+          <w:sz w:val="24"/>
+          <w:szCs w:val="24"/>
+          <w:lang w:val="en-US"/>
+        </w:rPr>
+        <w:t>StartupCommand</w:t>
+      </w:r>
+      <w:proofErr w:type="spellEnd"/>
+      <w:r>
+        <w:rPr>
+          <w:sz w:val="24"/>
+          <w:szCs w:val="24"/>
+          <w:lang w:val="en-US"/>
+        </w:rPr>
+        <w:t>&gt;</w:t>
       </w:r>
       <w:r>
         <w:rPr>
@@ -2718,8 +3185,9 @@
           <w:u w:val="single"/>
           <w:lang w:val="en-US"/>
         </w:rPr>
-        <w:t xml:space="preserve"> from laptop or computer</w:t>
-      </w:r>
+        <w:t xml:space="preserve"> from </w:t>
+      </w:r>
+      <w:proofErr w:type="gramStart"/>
       <w:r>
         <w:rPr>
           <w:b/>
@@ -2729,6 +3197,29 @@
           <w:u w:val="single"/>
           <w:lang w:val="en-US"/>
         </w:rPr>
+        <w:t>laptop</w:t>
+      </w:r>
+      <w:proofErr w:type="gramEnd"/>
+      <w:r>
+        <w:rPr>
+          <w:b/>
+          <w:bCs/>
+          <w:sz w:val="24"/>
+          <w:szCs w:val="24"/>
+          <w:u w:val="single"/>
+          <w:lang w:val="en-US"/>
+        </w:rPr>
+        <w:t xml:space="preserve"> or computer</w:t>
+      </w:r>
+      <w:r>
+        <w:rPr>
+          <w:b/>
+          <w:bCs/>
+          <w:sz w:val="24"/>
+          <w:szCs w:val="24"/>
+          <w:u w:val="single"/>
+          <w:lang w:val="en-US"/>
+        </w:rPr>
         <w:t>:</w:t>
       </w:r>
     </w:p>
@@ -2762,15 +3253,53 @@
           <w:szCs w:val="24"/>
           <w:lang w:val="en-US"/>
         </w:rPr>
-        <w:t xml:space="preserve">e which will connect to both </w:t>
-      </w:r>
-      <w:r>
-        <w:rPr>
-          <w:sz w:val="24"/>
-          <w:szCs w:val="24"/>
-          <w:lang w:val="en-US"/>
-        </w:rPr>
-        <w:t xml:space="preserve">. Once the device as been connected to the laptop you should be able to connect to the device by using ssh. The command for that would be </w:t>
+        <w:t xml:space="preserve">e which will connect to </w:t>
+      </w:r>
+      <w:proofErr w:type="gramStart"/>
+      <w:r>
+        <w:rPr>
+          <w:sz w:val="24"/>
+          <w:szCs w:val="24"/>
+          <w:lang w:val="en-US"/>
+        </w:rPr>
+        <w:t xml:space="preserve">both </w:t>
+      </w:r>
+      <w:r>
+        <w:rPr>
+          <w:sz w:val="24"/>
+          <w:szCs w:val="24"/>
+          <w:lang w:val="en-US"/>
+        </w:rPr>
+        <w:t>.</w:t>
+      </w:r>
+      <w:proofErr w:type="gramEnd"/>
+      <w:r>
+        <w:rPr>
+          <w:sz w:val="24"/>
+          <w:szCs w:val="24"/>
+          <w:lang w:val="en-US"/>
+        </w:rPr>
+        <w:t xml:space="preserve"> Once the device </w:t>
+      </w:r>
+      <w:proofErr w:type="spellStart"/>
+      <w:proofErr w:type="gramStart"/>
+      <w:r>
+        <w:rPr>
+          <w:sz w:val="24"/>
+          <w:szCs w:val="24"/>
+          <w:lang w:val="en-US"/>
+        </w:rPr>
+        <w:t>as</w:t>
+      </w:r>
+      <w:proofErr w:type="spellEnd"/>
+      <w:proofErr w:type="gramEnd"/>
+      <w:r>
+        <w:rPr>
+          <w:sz w:val="24"/>
+          <w:szCs w:val="24"/>
+          <w:lang w:val="en-US"/>
+        </w:rPr>
+        <w:t xml:space="preserve"> been connected to the laptop you should be able to connect to the device by using ssh. The command for that would be </w:t>
       </w:r>
       <w:r>
         <w:rPr>
@@ -2799,13 +3328,43 @@
         </w:rPr>
         <w:t xml:space="preserve">”. </w:t>
       </w:r>
-      <w:r>
-        <w:rPr>
-          <w:sz w:val="24"/>
-          <w:szCs w:val="24"/>
-          <w:lang w:val="en-US"/>
-        </w:rPr>
-        <w:t xml:space="preserve">Here pi is the username of the device and raspberrypi.local is its address. </w:t>
+      <w:proofErr w:type="gramStart"/>
+      <w:r>
+        <w:rPr>
+          <w:sz w:val="24"/>
+          <w:szCs w:val="24"/>
+          <w:lang w:val="en-US"/>
+        </w:rPr>
+        <w:t>Here pi</w:t>
+      </w:r>
+      <w:proofErr w:type="gramEnd"/>
+      <w:r>
+        <w:rPr>
+          <w:sz w:val="24"/>
+          <w:szCs w:val="24"/>
+          <w:lang w:val="en-US"/>
+        </w:rPr>
+        <w:t xml:space="preserve"> is the username of the device and </w:t>
+      </w:r>
+      <w:proofErr w:type="spellStart"/>
+      <w:proofErr w:type="gramStart"/>
+      <w:r>
+        <w:rPr>
+          <w:sz w:val="24"/>
+          <w:szCs w:val="24"/>
+          <w:lang w:val="en-US"/>
+        </w:rPr>
+        <w:t>raspberrypi.local</w:t>
+      </w:r>
+      <w:proofErr w:type="spellEnd"/>
+      <w:proofErr w:type="gramEnd"/>
+      <w:r>
+        <w:rPr>
+          <w:sz w:val="24"/>
+          <w:szCs w:val="24"/>
+          <w:lang w:val="en-US"/>
+        </w:rPr>
+        <w:t xml:space="preserve"> is its address. </w:t>
       </w:r>
       <w:r>
         <w:rPr>
@@ -2837,15 +3396,51 @@
           <w:szCs w:val="24"/>
           <w:lang w:val="en-US"/>
         </w:rPr>
-        <w:t xml:space="preserve">say yes or no. type yes. After it will ask for a password. The password is </w:t>
-      </w:r>
-      <w:r>
-        <w:rPr>
-          <w:sz w:val="24"/>
-          <w:szCs w:val="24"/>
-          <w:lang w:val="en-US"/>
-        </w:rPr>
-        <w:t xml:space="preserve">“AIChatbot”. After you </w:t>
+        <w:t xml:space="preserve">say yes or no. </w:t>
+      </w:r>
+      <w:proofErr w:type="gramStart"/>
+      <w:r>
+        <w:rPr>
+          <w:sz w:val="24"/>
+          <w:szCs w:val="24"/>
+          <w:lang w:val="en-US"/>
+        </w:rPr>
+        <w:t>type</w:t>
+      </w:r>
+      <w:proofErr w:type="gramEnd"/>
+      <w:r>
+        <w:rPr>
+          <w:sz w:val="24"/>
+          <w:szCs w:val="24"/>
+          <w:lang w:val="en-US"/>
+        </w:rPr>
+        <w:t xml:space="preserve"> yes. After it will ask for a password. The password is </w:t>
+      </w:r>
+      <w:r>
+        <w:rPr>
+          <w:sz w:val="24"/>
+          <w:szCs w:val="24"/>
+          <w:lang w:val="en-US"/>
+        </w:rPr>
+        <w:t>“</w:t>
+      </w:r>
+      <w:proofErr w:type="spellStart"/>
+      <w:r>
+        <w:rPr>
+          <w:sz w:val="24"/>
+          <w:szCs w:val="24"/>
+          <w:lang w:val="en-US"/>
+        </w:rPr>
+        <w:t>AIChatbot</w:t>
+      </w:r>
+      <w:proofErr w:type="spellEnd"/>
+      <w:r>
+        <w:rPr>
+          <w:sz w:val="24"/>
+          <w:szCs w:val="24"/>
+          <w:lang w:val="en-US"/>
+        </w:rPr>
+        <w:t xml:space="preserve">”. After you </w:t>
       </w:r>
       <w:r>
         <w:rPr>
@@ -2861,7 +3456,25 @@
           <w:szCs w:val="24"/>
           <w:lang w:val="en-US"/>
         </w:rPr>
-        <w:t xml:space="preserve"> be connected via ssh. You can also connect via vnc server </w:t>
+        <w:t xml:space="preserve"> be connected via ssh. You can also connect via </w:t>
+      </w:r>
+      <w:proofErr w:type="spellStart"/>
+      <w:r>
+        <w:rPr>
+          <w:sz w:val="24"/>
+          <w:szCs w:val="24"/>
+          <w:lang w:val="en-US"/>
+        </w:rPr>
+        <w:t>vnc</w:t>
+      </w:r>
+      <w:proofErr w:type="spellEnd"/>
+      <w:r>
+        <w:rPr>
+          <w:sz w:val="24"/>
+          <w:szCs w:val="24"/>
+          <w:lang w:val="en-US"/>
+        </w:rPr>
+        <w:t xml:space="preserve"> server </w:t>
       </w:r>
       <w:r>
         <w:rPr>
@@ -2877,7 +3490,25 @@
           <w:szCs w:val="24"/>
           <w:lang w:val="en-US"/>
         </w:rPr>
-        <w:t xml:space="preserve"> you have real vnc server installed on your laptop.</w:t>
+        <w:t xml:space="preserve"> you have real </w:t>
+      </w:r>
+      <w:proofErr w:type="spellStart"/>
+      <w:r>
+        <w:rPr>
+          <w:sz w:val="24"/>
+          <w:szCs w:val="24"/>
+          <w:lang w:val="en-US"/>
+        </w:rPr>
+        <w:t>vnc</w:t>
+      </w:r>
+      <w:proofErr w:type="spellEnd"/>
+      <w:r>
+        <w:rPr>
+          <w:sz w:val="24"/>
+          <w:szCs w:val="24"/>
+          <w:lang w:val="en-US"/>
+        </w:rPr>
+        <w:t xml:space="preserve"> server installed on your laptop.</w:t>
       </w:r>
       <w:r>
         <w:rPr>
@@ -2910,14 +3541,25 @@
           <w:lang w:val="en-US"/>
         </w:rPr>
       </w:pPr>
-      <w:r>
-        <w:rPr>
-          <w:sz w:val="24"/>
-          <w:szCs w:val="24"/>
-          <w:lang w:val="en-US"/>
-        </w:rPr>
-        <w:t xml:space="preserve">Scp </w:t>
-      </w:r>
+      <w:proofErr w:type="spellStart"/>
+      <w:r>
+        <w:rPr>
+          <w:sz w:val="24"/>
+          <w:szCs w:val="24"/>
+          <w:lang w:val="en-US"/>
+        </w:rPr>
+        <w:t>Scp</w:t>
+      </w:r>
+      <w:proofErr w:type="spellEnd"/>
+      <w:r>
+        <w:rPr>
+          <w:sz w:val="24"/>
+          <w:szCs w:val="24"/>
+          <w:lang w:val="en-US"/>
+        </w:rPr>
+        <w:t xml:space="preserve"> </w:t>
+      </w:r>
+      <w:proofErr w:type="spellStart"/>
       <w:r>
         <w:rPr>
           <w:sz w:val="24"/>
@@ -2934,6 +3576,7 @@
         </w:rPr>
         <w:t>path</w:t>
       </w:r>
+      <w:proofErr w:type="spellEnd"/>
       <w:r>
         <w:rPr>
           <w:sz w:val="24"/>
@@ -2983,13 +3626,23 @@
           <w:lang w:val="en-US"/>
         </w:rPr>
       </w:pPr>
-      <w:r>
-        <w:rPr>
-          <w:sz w:val="24"/>
-          <w:szCs w:val="24"/>
-          <w:lang w:val="en-US"/>
-        </w:rPr>
-        <w:t xml:space="preserve">Scp </w:t>
+      <w:proofErr w:type="spellStart"/>
+      <w:r>
+        <w:rPr>
+          <w:sz w:val="24"/>
+          <w:szCs w:val="24"/>
+          <w:lang w:val="en-US"/>
+        </w:rPr>
+        <w:t>Scp</w:t>
+      </w:r>
+      <w:proofErr w:type="spellEnd"/>
+      <w:r>
+        <w:rPr>
+          <w:sz w:val="24"/>
+          <w:szCs w:val="24"/>
+          <w:lang w:val="en-US"/>
+        </w:rPr>
+        <w:t xml:space="preserve"> </w:t>
       </w:r>
       <w:hyperlink r:id="rId18" w:history="1">
         <w:r>
@@ -3018,15 +3671,33 @@
           <w:szCs w:val="24"/>
           <w:lang w:val="en-US"/>
         </w:rPr>
-        <w:t xml:space="preserve"> directory</w:t>
-      </w:r>
-      <w:r>
-        <w:rPr>
-          <w:sz w:val="24"/>
-          <w:szCs w:val="24"/>
-          <w:lang w:val="en-US"/>
-        </w:rPr>
-        <w:t xml:space="preserve">path </w:t>
+        <w:t xml:space="preserve"> </w:t>
+      </w:r>
+      <w:proofErr w:type="spellStart"/>
+      <w:r>
+        <w:rPr>
+          <w:sz w:val="24"/>
+          <w:szCs w:val="24"/>
+          <w:lang w:val="en-US"/>
+        </w:rPr>
+        <w:t>directory</w:t>
+      </w:r>
+      <w:r>
+        <w:rPr>
+          <w:sz w:val="24"/>
+          <w:szCs w:val="24"/>
+          <w:lang w:val="en-US"/>
+        </w:rPr>
+        <w:t>path</w:t>
+      </w:r>
+      <w:proofErr w:type="spellEnd"/>
+      <w:r>
+        <w:rPr>
+          <w:sz w:val="24"/>
+          <w:szCs w:val="24"/>
+          <w:lang w:val="en-US"/>
+        </w:rPr>
+        <w:t xml:space="preserve"> </w:t>
       </w:r>
       <w:r>
         <w:rPr>
@@ -4571,6 +5242,7 @@
   <w:style w:type="character" w:default="1" w:styleId="DefaultParagraphFont">
     <w:name w:val="Default Paragraph Font"/>
     <w:uiPriority w:val="1"/>
+    <w:semiHidden/>
     <w:unhideWhenUsed/>
   </w:style>
   <w:style w:type="table" w:default="1" w:styleId="TableNormal">

</xml_diff>